<commit_message>
notas e link para aula 10
</commit_message>
<xml_diff>
--- a/Projeto Final/Documento de especificação de software.docx
+++ b/Projeto Final/Documento de especificação de software.docx
@@ -40,183 +40,424 @@
           <w:bCs/>
           <w:lang w:val="pt-BR"/>
         </w:rPr>
-        <w:t>Autores</w:t>
-      </w:r>
-    </w:p>
-    <w:p>
-      <w:pPr>
-        <w:rPr>
-          <w:lang w:val="pt-BR"/>
-        </w:rPr>
-      </w:pPr>
-    </w:p>
-    <w:p>
-      <w:pPr>
-        <w:pStyle w:val="Heading1"/>
+        <w:t>Tiago Ara</w:t>
+      </w:r>
+      <w:r>
         <w:rPr>
           <w:b/>
           <w:bCs/>
-          <w:lang w:val="pt-BR"/>
-        </w:rPr>
-      </w:pPr>
-      <w:r>
+          <w:lang w:val="pt-PT"/>
+        </w:rPr>
+        <w:t>újo</w:t>
+      </w:r>
+    </w:p>
+    <w:p>
+      <w:pPr>
+        <w:rPr>
+          <w:lang w:val="pt-BR"/>
+        </w:rPr>
+      </w:pPr>
+    </w:p>
+    <w:p>
+      <w:pPr>
+        <w:pStyle w:val="Heading1"/>
         <w:rPr>
           <w:b/>
           <w:bCs/>
           <w:lang w:val="pt-BR"/>
         </w:rPr>
-        <w:t>Descrição</w:t>
-      </w:r>
-    </w:p>
-    <w:p>
-      <w:pPr>
-        <w:rPr>
-          <w:lang w:val="pt-BR"/>
-        </w:rPr>
-      </w:pPr>
-      <w:r>
-        <w:rPr>
-          <w:lang w:val="pt-BR"/>
-        </w:rPr>
-        <w:t>Descrição do sistema desenvolvido, seu propósito principal</w:t>
-      </w:r>
-    </w:p>
-    <w:p>
-      <w:pPr>
-        <w:rPr>
-          <w:lang w:val="pt-BR"/>
-        </w:rPr>
-      </w:pPr>
-    </w:p>
-    <w:p>
-      <w:pPr>
-        <w:pStyle w:val="Heading1"/>
+      </w:pPr>
+      <w:r>
         <w:rPr>
           <w:b/>
           <w:bCs/>
           <w:lang w:val="pt-BR"/>
         </w:rPr>
-      </w:pPr>
-      <w:r>
+        <w:t>Descrição</w:t>
+      </w:r>
+    </w:p>
+    <w:p>
+      <w:pPr>
+        <w:rPr>
+          <w:lang w:val="pt-BR"/>
+        </w:rPr>
+      </w:pPr>
+      <w:r>
+        <w:rPr>
+          <w:lang w:val="pt-BR"/>
+        </w:rPr>
+        <w:t>Gerenciar redes de energia elétrica é uma tarefa sensível. Os vários fatores internos e externos que podem afetar a distribuição de energia devem ser acompanhados de perto</w:t>
+      </w:r>
+      <w:r>
+        <w:rPr>
+          <w:lang w:val="pt-BR"/>
+        </w:rPr>
+        <w:t xml:space="preserve"> por especialistas</w:t>
+      </w:r>
+      <w:r>
+        <w:rPr>
+          <w:lang w:val="pt-BR"/>
+        </w:rPr>
+        <w:t>.</w:t>
+      </w:r>
+      <w:r>
+        <w:rPr>
+          <w:lang w:val="pt-BR"/>
+        </w:rPr>
+        <w:t xml:space="preserve"> </w:t>
+      </w:r>
+      <w:r>
+        <w:rPr>
+          <w:lang w:val="pt-BR"/>
+        </w:rPr>
+        <w:t xml:space="preserve">Os custos de implementar e acompanhar essas mudanças podem impactar muito o orçamento de políticas públicas. </w:t>
+      </w:r>
+      <w:r>
+        <w:rPr>
+          <w:lang w:val="pt-BR"/>
+        </w:rPr>
+        <w:t xml:space="preserve">Um </w:t>
+      </w:r>
+      <w:r>
+        <w:rPr>
+          <w:lang w:val="pt-BR"/>
+        </w:rPr>
+        <w:t xml:space="preserve">sistema </w:t>
+      </w:r>
+      <w:r>
+        <w:rPr>
+          <w:lang w:val="pt-BR"/>
+        </w:rPr>
+        <w:t xml:space="preserve">para gerenciar redes de energia elétrica </w:t>
+      </w:r>
+      <w:r>
+        <w:rPr>
+          <w:lang w:val="pt-BR"/>
+        </w:rPr>
+        <w:t xml:space="preserve">deve </w:t>
+      </w:r>
+      <w:r>
+        <w:rPr>
+          <w:lang w:val="pt-BR"/>
+        </w:rPr>
+        <w:t>apoia</w:t>
+      </w:r>
+      <w:r>
+        <w:rPr>
+          <w:lang w:val="pt-BR"/>
+        </w:rPr>
+        <w:t>r</w:t>
+      </w:r>
+      <w:r>
+        <w:rPr>
+          <w:lang w:val="pt-BR"/>
+        </w:rPr>
+        <w:t xml:space="preserve"> a tarefa de gerenciar essas redes e simular cenários de emergência</w:t>
+      </w:r>
+      <w:r>
+        <w:rPr>
+          <w:lang w:val="pt-BR"/>
+        </w:rPr>
+        <w:t>, levando em conta os custos de geração e distribuição</w:t>
+      </w:r>
+      <w:r>
+        <w:rPr>
+          <w:lang w:val="pt-BR"/>
+        </w:rPr>
+        <w:t>.</w:t>
+      </w:r>
+    </w:p>
+    <w:p>
+      <w:pPr>
+        <w:pStyle w:val="Heading1"/>
         <w:rPr>
           <w:b/>
           <w:bCs/>
           <w:lang w:val="pt-BR"/>
         </w:rPr>
-        <w:t>Objetivo</w:t>
-      </w:r>
-    </w:p>
-    <w:p>
-      <w:pPr>
-        <w:rPr>
-          <w:lang w:val="pt-BR"/>
-        </w:rPr>
-      </w:pPr>
-      <w:r>
-        <w:rPr>
-          <w:lang w:val="pt-BR"/>
-        </w:rPr>
-        <w:t>Objetivo principal do projeto</w:t>
-      </w:r>
-    </w:p>
-    <w:p>
-      <w:pPr>
-        <w:rPr>
-          <w:lang w:val="pt-BR"/>
-        </w:rPr>
-      </w:pPr>
-    </w:p>
-    <w:p>
-      <w:pPr>
-        <w:pStyle w:val="Heading1"/>
+      </w:pPr>
+      <w:r>
         <w:rPr>
           <w:b/>
           <w:bCs/>
           <w:lang w:val="pt-BR"/>
         </w:rPr>
-      </w:pPr>
-      <w:r>
+        <w:t>Objetivo</w:t>
+      </w:r>
+    </w:p>
+    <w:p>
+      <w:pPr>
+        <w:rPr>
+          <w:lang w:val="pt-PT"/>
+        </w:rPr>
+      </w:pPr>
+      <w:r>
+        <w:rPr>
+          <w:lang w:val="pt-BR"/>
+        </w:rPr>
+        <w:t>Gerenciar redes de energia espalhadas pelo pa</w:t>
+      </w:r>
+      <w:r>
+        <w:rPr>
+          <w:lang w:val="pt-PT"/>
+        </w:rPr>
+        <w:t>ís, coordena</w:t>
+      </w:r>
+      <w:r>
+        <w:rPr>
+          <w:lang w:val="pt-PT"/>
+        </w:rPr>
+        <w:t>r</w:t>
+      </w:r>
+      <w:r>
+        <w:rPr>
+          <w:lang w:val="pt-PT"/>
+        </w:rPr>
+        <w:t xml:space="preserve"> fluxos de energia </w:t>
+      </w:r>
+      <w:r>
+        <w:rPr>
+          <w:lang w:val="pt-PT"/>
+        </w:rPr>
+        <w:t>e simular cenários de emergência.</w:t>
+      </w:r>
+    </w:p>
+    <w:p>
+      <w:pPr>
+        <w:rPr>
+          <w:lang w:val="pt-BR"/>
+        </w:rPr>
+      </w:pPr>
+    </w:p>
+    <w:p>
+      <w:pPr>
+        <w:pStyle w:val="Heading1"/>
         <w:rPr>
           <w:b/>
           <w:bCs/>
           <w:lang w:val="pt-BR"/>
         </w:rPr>
-        <w:t>Sistema</w:t>
-      </w:r>
-    </w:p>
-    <w:p>
-      <w:pPr>
-        <w:rPr>
-          <w:lang w:val="pt-BR"/>
-        </w:rPr>
-      </w:pPr>
-      <w:r>
-        <w:rPr>
-          <w:lang w:val="pt-BR"/>
-        </w:rPr>
-        <w:t>Especificação das classes, assim como suas relações (UML, desenhos)</w:t>
-      </w:r>
-    </w:p>
-    <w:p>
-      <w:pPr>
-        <w:rPr>
-          <w:lang w:val="pt-BR"/>
-        </w:rPr>
-      </w:pPr>
-    </w:p>
-    <w:p>
-      <w:pPr>
-        <w:pStyle w:val="Heading1"/>
+      </w:pPr>
+      <w:r>
         <w:rPr>
           <w:b/>
           <w:bCs/>
           <w:lang w:val="pt-BR"/>
         </w:rPr>
-      </w:pPr>
-      <w:r>
+        <w:t>Sistema</w:t>
+      </w:r>
+    </w:p>
+    <w:p>
+      <w:pPr>
+        <w:rPr>
+          <w:lang w:val="pt-BR"/>
+        </w:rPr>
+      </w:pPr>
+      <w:r>
+        <w:rPr>
+          <w:lang w:val="pt-BR"/>
+        </w:rPr>
+        <w:t xml:space="preserve">O sistema vai contar com as seguintes classes: </w:t>
+      </w:r>
+    </w:p>
+    <w:p>
+      <w:pPr>
+        <w:rPr>
+          <w:lang w:val="pt-BR"/>
+        </w:rPr>
+      </w:pPr>
+    </w:p>
+    <w:p>
+      <w:pPr>
+        <w:rPr>
+          <w:lang w:val="pt-BR"/>
+        </w:rPr>
+      </w:pPr>
+    </w:p>
+    <w:p>
+      <w:pPr>
+        <w:pStyle w:val="Heading1"/>
         <w:rPr>
           <w:b/>
           <w:bCs/>
           <w:lang w:val="pt-BR"/>
         </w:rPr>
-        <w:t>Funcionalidades</w:t>
-      </w:r>
-    </w:p>
-    <w:p>
-      <w:pPr>
-        <w:rPr>
-          <w:lang w:val="pt-BR"/>
-        </w:rPr>
-      </w:pPr>
-      <w:r>
-        <w:rPr>
-          <w:lang w:val="pt-BR"/>
-        </w:rPr>
-        <w:t>Explicação das funcionalidades principais do sistema. Quais classes estão envolvidas em cada funcionalidade e como as interações entre os objetos acontecem.</w:t>
-      </w:r>
-    </w:p>
-    <w:p>
-      <w:pPr>
-        <w:rPr>
-          <w:lang w:val="pt-BR"/>
-        </w:rPr>
-      </w:pPr>
-    </w:p>
-    <w:p>
-      <w:pPr>
-        <w:pStyle w:val="Heading1"/>
+      </w:pPr>
+      <w:r>
         <w:rPr>
           <w:b/>
           <w:bCs/>
           <w:lang w:val="pt-BR"/>
         </w:rPr>
-      </w:pPr>
-      <w:r>
+        <w:t>Funcionalidades</w:t>
+      </w:r>
+    </w:p>
+    <w:p>
+      <w:pPr>
+        <w:rPr>
+          <w:lang w:val="pt-BR"/>
+        </w:rPr>
+      </w:pPr>
+      <w:r>
+        <w:rPr>
+          <w:lang w:val="pt-BR"/>
+        </w:rPr>
+        <w:t>Dois grupos de funcionalidades são esperadas:</w:t>
+      </w:r>
+    </w:p>
+    <w:p>
+      <w:pPr>
+        <w:rPr>
+          <w:lang w:val="pt-BR"/>
+        </w:rPr>
+      </w:pPr>
+      <w:r>
+        <w:rPr>
+          <w:lang w:val="pt-BR"/>
+        </w:rPr>
+        <w:t>Criação de cenários</w:t>
+      </w:r>
+      <w:proofErr w:type="gramStart"/>
+      <w:r>
+        <w:rPr>
+          <w:lang w:val="pt-BR"/>
+        </w:rPr>
+        <w:t>:</w:t>
+      </w:r>
+      <w:r>
+        <w:rPr>
+          <w:lang w:val="pt-BR"/>
+        </w:rPr>
+        <w:t xml:space="preserve"> </w:t>
+      </w:r>
+      <w:r>
+        <w:rPr>
+          <w:lang w:val="pt-BR"/>
+        </w:rPr>
+        <w:t>.</w:t>
+      </w:r>
+      <w:proofErr w:type="gramEnd"/>
+      <w:r>
+        <w:rPr>
+          <w:lang w:val="pt-BR"/>
+        </w:rPr>
+        <w:t xml:space="preserve"> </w:t>
+      </w:r>
+      <w:r>
+        <w:rPr>
+          <w:lang w:val="pt-BR"/>
+        </w:rPr>
+        <w:t xml:space="preserve">As classes relacionadas a execução </w:t>
+      </w:r>
+      <w:r>
+        <w:rPr>
+          <w:lang w:val="pt-BR"/>
+        </w:rPr>
+        <w:t xml:space="preserve">em tempo real não estão envolvidas: Controlador, Evento, </w:t>
+      </w:r>
+      <w:proofErr w:type="spellStart"/>
+      <w:r>
+        <w:rPr>
+          <w:lang w:val="pt-BR"/>
+        </w:rPr>
+        <w:t>Logger</w:t>
+      </w:r>
+      <w:proofErr w:type="spellEnd"/>
+      <w:r>
+        <w:rPr>
+          <w:lang w:val="pt-BR"/>
+        </w:rPr>
+        <w:t xml:space="preserve">, </w:t>
+      </w:r>
+      <w:proofErr w:type="spellStart"/>
+      <w:r>
+        <w:rPr>
+          <w:lang w:val="pt-BR"/>
+        </w:rPr>
+        <w:t>Historico</w:t>
+      </w:r>
+      <w:proofErr w:type="spellEnd"/>
+    </w:p>
+    <w:p>
+      <w:pPr>
+        <w:rPr>
+          <w:lang w:val="pt-BR"/>
+        </w:rPr>
+      </w:pPr>
+      <w:r>
+        <w:rPr>
+          <w:lang w:val="pt-BR"/>
+        </w:rPr>
+        <w:t>Execução de cenários:</w:t>
+      </w:r>
+      <w:r>
+        <w:rPr>
+          <w:lang w:val="pt-BR"/>
+        </w:rPr>
+        <w:t xml:space="preserve"> </w:t>
+      </w:r>
+      <w:proofErr w:type="spellStart"/>
+      <w:r>
+        <w:rPr>
+          <w:lang w:val="pt-BR"/>
+        </w:rPr>
+        <w:t>Execuç</w:t>
+      </w:r>
+      <w:r>
+        <w:rPr>
+          <w:lang w:val="pt-PT"/>
+        </w:rPr>
+        <w:t>ão</w:t>
+      </w:r>
+      <w:proofErr w:type="spellEnd"/>
+      <w:r>
+        <w:rPr>
+          <w:lang w:val="pt-PT"/>
+        </w:rPr>
+        <w:t xml:space="preserve"> do cenário, com mudanças em tempo real</w:t>
+      </w:r>
+      <w:r>
+        <w:rPr>
+          <w:lang w:val="pt-BR"/>
+        </w:rPr>
+        <w:t>. Todas as classes são utilizadas.</w:t>
+      </w:r>
+    </w:p>
+    <w:p>
+      <w:pPr>
+        <w:rPr>
+          <w:lang w:val="pt-BR"/>
+        </w:rPr>
+      </w:pPr>
+      <w:r>
+        <w:rPr>
+          <w:lang w:val="pt-BR"/>
+        </w:rPr>
+        <w:t>Explicação das funcionalidades principais do sistema. Quais classes estão envolvidas em cada funcionalidade e como as interações entre os objetos acontecem.</w:t>
+      </w:r>
+    </w:p>
+    <w:p>
+      <w:pPr>
+        <w:rPr>
+          <w:lang w:val="pt-BR"/>
+        </w:rPr>
+      </w:pPr>
+    </w:p>
+    <w:p>
+      <w:pPr>
+        <w:pStyle w:val="Heading1"/>
         <w:rPr>
           <w:b/>
           <w:bCs/>
           <w:lang w:val="pt-BR"/>
         </w:rPr>
+      </w:pPr>
+      <w:r>
+        <w:rPr>
+          <w:b/>
+          <w:bCs/>
+          <w:lang w:val="pt-BR"/>
+        </w:rPr>
         <w:t>Dificuldades esperadas</w:t>
       </w:r>
     </w:p>
@@ -230,7 +471,7 @@
         <w:rPr>
           <w:lang w:val="pt-BR"/>
         </w:rPr>
-        <w:t>O que vai ser mais difícil em termos de implementação.</w:t>
+        <w:t>Acoplar e desacoplar os eventos em tempo real das classes em execução. Tudo em relação ao controlador é difícil por ser execução e alteração em tempo real.</w:t>
       </w:r>
     </w:p>
     <w:sectPr>

</xml_diff>